<commit_message>
Updated documentation and added gameplay footage
</commit_message>
<xml_diff>
--- a/Documents/ricochet.docx
+++ b/Documents/ricochet.docx
@@ -42,132 +42,77 @@
           <w:b/>
           <w:bCs/>
         </w:rPr>
-        <w:t>What are the core mechanics of the game?</w:t>
-      </w:r>
-    </w:p>
-    <w:p>
-      <w:r>
-        <w:t>Ricochet consists of five main actors:</w:t>
-      </w:r>
-    </w:p>
-    <w:p>
-      <w:pPr>
-        <w:pStyle w:val="ListParagraph"/>
-        <w:numPr>
-          <w:ilvl w:val="0"/>
-          <w:numId w:val="1"/>
-        </w:numPr>
-      </w:pPr>
-      <w:r>
-        <w:rPr>
-          <w:b/>
-          <w:bCs/>
-        </w:rPr>
-        <w:t>Players:</w:t>
-      </w:r>
-      <w:r>
-        <w:t xml:space="preserve"> each player is responsible for controlling a single starship. Currently, we are limited to one player for simplicity. More can be added though!</w:t>
-      </w:r>
-    </w:p>
-    <w:p>
-      <w:pPr>
-        <w:pStyle w:val="ListParagraph"/>
-        <w:numPr>
-          <w:ilvl w:val="0"/>
-          <w:numId w:val="1"/>
-        </w:numPr>
-      </w:pPr>
-      <w:r>
-        <w:rPr>
-          <w:b/>
-          <w:bCs/>
-        </w:rPr>
-        <w:t>Enemies:</w:t>
-      </w:r>
-      <w:r>
-        <w:t xml:space="preserve"> each enemy is like a heat seeking missile in search for your starship. You must destroy them before they reach you!</w:t>
-      </w:r>
-    </w:p>
-    <w:p>
-      <w:pPr>
-        <w:pStyle w:val="ListParagraph"/>
-        <w:numPr>
-          <w:ilvl w:val="0"/>
-          <w:numId w:val="1"/>
-        </w:numPr>
-      </w:pPr>
-      <w:r>
-        <w:rPr>
-          <w:b/>
-          <w:bCs/>
-        </w:rPr>
-        <w:t>Obstructions:</w:t>
-      </w:r>
-      <w:r>
-        <w:t xml:space="preserve"> various obstructions float throughout the battlefield. You must avoid them at all costs!</w:t>
-      </w:r>
-    </w:p>
-    <w:p>
-      <w:pPr>
-        <w:pStyle w:val="ListParagraph"/>
-        <w:numPr>
-          <w:ilvl w:val="0"/>
-          <w:numId w:val="1"/>
-        </w:numPr>
-      </w:pPr>
-      <w:r>
-        <w:rPr>
-          <w:b/>
-          <w:bCs/>
-        </w:rPr>
-        <w:t>Bullets:</w:t>
-      </w:r>
-      <w:r>
-        <w:t xml:space="preserve"> ricochet throughout the battlefield until they either destroy an enemy or damage your ship. Be careful when you fire your weapons, </w:t>
+        <w:t>How do I play it?</w:t>
+      </w:r>
+    </w:p>
+    <w:p>
+      <w:r>
+        <w:t>Follow these steps:</w:t>
+      </w:r>
+    </w:p>
+    <w:p>
+      <w:pPr>
+        <w:pStyle w:val="ListParagraph"/>
+        <w:numPr>
+          <w:ilvl w:val="0"/>
+          <w:numId w:val="4"/>
+        </w:numPr>
+      </w:pPr>
+      <w:r>
+        <w:t>Load up Assets/Scenes/</w:t>
+      </w:r>
+      <w:proofErr w:type="spellStart"/>
+      <w:r>
+        <w:t>Main.unity.</w:t>
+      </w:r>
+      <w:proofErr w:type="spellEnd"/>
+    </w:p>
+    <w:p>
+      <w:pPr>
+        <w:pStyle w:val="ListParagraph"/>
+        <w:numPr>
+          <w:ilvl w:val="0"/>
+          <w:numId w:val="4"/>
+        </w:numPr>
+      </w:pPr>
+      <w:r>
+        <w:t>Connect a gamepad to your PC that has two joysticks and trigger buttons.</w:t>
+      </w:r>
+    </w:p>
+    <w:p>
+      <w:pPr>
+        <w:pStyle w:val="ListParagraph"/>
+        <w:numPr>
+          <w:ilvl w:val="0"/>
+          <w:numId w:val="4"/>
+        </w:numPr>
+      </w:pPr>
+      <w:r>
+        <w:t xml:space="preserve">Press </w:t>
       </w:r>
       <w:proofErr w:type="gramStart"/>
       <w:r>
-        <w:t>you’ll</w:t>
+        <w:t>play</w:t>
       </w:r>
       <w:proofErr w:type="gramEnd"/>
       <w:r>
-        <w:t xml:space="preserve"> never know if that bullet will come back for vengeance!</w:t>
-      </w:r>
-    </w:p>
-    <w:p>
-      <w:pPr>
-        <w:pStyle w:val="ListParagraph"/>
-        <w:numPr>
-          <w:ilvl w:val="0"/>
-          <w:numId w:val="1"/>
-        </w:numPr>
-      </w:pPr>
-      <w:r>
-        <w:rPr>
-          <w:b/>
-          <w:bCs/>
-        </w:rPr>
-        <w:t>Collectibles:</w:t>
-      </w:r>
-      <w:r>
-        <w:t xml:space="preserve"> collectibles serve </w:t>
-      </w:r>
-      <w:proofErr w:type="gramStart"/>
-      <w:r>
-        <w:t>as a way to</w:t>
-      </w:r>
-      <w:proofErr w:type="gramEnd"/>
-      <w:r>
-        <w:t xml:space="preserve"> demonstrate the trigger </w:t>
-      </w:r>
-      <w:r>
-        <w:t>system,</w:t>
-      </w:r>
-      <w:r>
-        <w:t xml:space="preserve"> but they aren’t included in the final prototype at the moment.</w:t>
-      </w:r>
-    </w:p>
-    <w:p/>
+        <w:t xml:space="preserve"> in Unity.</w:t>
+      </w:r>
+    </w:p>
+    <w:p>
+      <w:r>
+        <w:rPr>
+          <w:b/>
+          <w:bCs/>
+        </w:rPr>
+        <w:t>What are the controls?</w:t>
+      </w:r>
+    </w:p>
+    <w:p>
+      <w:r>
+        <w:t>The left stick is used to move your character. The right stick is used to aim. The right trigger is used to fire.</w:t>
+      </w:r>
+    </w:p>
     <w:p>
       <w:pPr>
         <w:jc w:val="center"/>
@@ -228,13 +173,65 @@
         <w:t xml:space="preserve"> a screenshot of Ricochet in action. The blue actor is the player. The yellow actors are the ricocheting bullets. The red actors are enemies. The purple actors are obstructions. Finally, the grey actor is the level’s boundary.</w:t>
       </w:r>
     </w:p>
-    <w:p/>
-    <w:p>
-      <w:pPr>
-        <w:rPr>
-          <w:b/>
-          <w:bCs/>
-        </w:rPr>
+    <w:p>
+      <w:r>
+        <w:rPr>
+          <w:b/>
+          <w:bCs/>
+        </w:rPr>
+        <w:t>What are the core mechanics of the game?</w:t>
+      </w:r>
+    </w:p>
+    <w:p>
+      <w:r>
+        <w:t>Ricochet consists of five main actors:</w:t>
+      </w:r>
+    </w:p>
+    <w:p>
+      <w:pPr>
+        <w:pStyle w:val="ListParagraph"/>
+        <w:numPr>
+          <w:ilvl w:val="0"/>
+          <w:numId w:val="1"/>
+        </w:numPr>
+      </w:pPr>
+      <w:r>
+        <w:rPr>
+          <w:b/>
+          <w:bCs/>
+        </w:rPr>
+        <w:t>Players:</w:t>
+      </w:r>
+      <w:r>
+        <w:t xml:space="preserve"> each player is responsible for controlling a single starship. Currently, we are limited to one player for simplicity. More can be added though!</w:t>
+      </w:r>
+    </w:p>
+    <w:p>
+      <w:pPr>
+        <w:pStyle w:val="ListParagraph"/>
+        <w:numPr>
+          <w:ilvl w:val="0"/>
+          <w:numId w:val="1"/>
+        </w:numPr>
+      </w:pPr>
+      <w:r>
+        <w:rPr>
+          <w:b/>
+          <w:bCs/>
+        </w:rPr>
+        <w:t>Enemies:</w:t>
+      </w:r>
+      <w:r>
+        <w:t xml:space="preserve"> each enemy is like a heat seeking missile in search for your starship. You must destroy them before they reach you!</w:t>
+      </w:r>
+    </w:p>
+    <w:p>
+      <w:pPr>
+        <w:pStyle w:val="ListParagraph"/>
+        <w:numPr>
+          <w:ilvl w:val="0"/>
+          <w:numId w:val="1"/>
+        </w:numPr>
       </w:pPr>
       <w:r>
         <w:rPr>
@@ -242,6 +239,78 @@
           <w:bCs/>
         </w:rPr>
         <w:lastRenderedPageBreak/>
+        <w:t>Obstructions:</w:t>
+      </w:r>
+      <w:r>
+        <w:t xml:space="preserve"> various obstructions float throughout the battlefield. You must avoid them at all costs!</w:t>
+      </w:r>
+    </w:p>
+    <w:p>
+      <w:pPr>
+        <w:pStyle w:val="ListParagraph"/>
+        <w:numPr>
+          <w:ilvl w:val="0"/>
+          <w:numId w:val="1"/>
+        </w:numPr>
+      </w:pPr>
+      <w:r>
+        <w:rPr>
+          <w:b/>
+          <w:bCs/>
+        </w:rPr>
+        <w:t>Bullets:</w:t>
+      </w:r>
+      <w:r>
+        <w:t xml:space="preserve"> ricochet throughout the battlefield until they either destroy an enemy or damage your ship. Be careful when you fire your weapons, </w:t>
+      </w:r>
+      <w:proofErr w:type="gramStart"/>
+      <w:r>
+        <w:t>you’ll</w:t>
+      </w:r>
+      <w:proofErr w:type="gramEnd"/>
+      <w:r>
+        <w:t xml:space="preserve"> never know if that bullet will come back for vengeance!</w:t>
+      </w:r>
+    </w:p>
+    <w:p>
+      <w:pPr>
+        <w:pStyle w:val="ListParagraph"/>
+        <w:numPr>
+          <w:ilvl w:val="0"/>
+          <w:numId w:val="1"/>
+        </w:numPr>
+      </w:pPr>
+      <w:r>
+        <w:rPr>
+          <w:b/>
+          <w:bCs/>
+        </w:rPr>
+        <w:t>Collectibles:</w:t>
+      </w:r>
+      <w:r>
+        <w:t xml:space="preserve"> collectibles serve </w:t>
+      </w:r>
+      <w:proofErr w:type="gramStart"/>
+      <w:r>
+        <w:t>as a way to</w:t>
+      </w:r>
+      <w:proofErr w:type="gramEnd"/>
+      <w:r>
+        <w:t xml:space="preserve"> demonstrate the trigger system, but they aren’t included in the final prototype at the moment.</w:t>
+      </w:r>
+    </w:p>
+    <w:p>
+      <w:pPr>
+        <w:rPr>
+          <w:b/>
+          <w:bCs/>
+        </w:rPr>
+      </w:pPr>
+      <w:r>
+        <w:rPr>
+          <w:b/>
+          <w:bCs/>
+        </w:rPr>
         <w:t>What is the end state for the game?</w:t>
       </w:r>
     </w:p>
@@ -808,6 +877,7 @@
         </w:numPr>
       </w:pPr>
       <w:r>
+        <w:lastRenderedPageBreak/>
         <w:t>Make use of agent steering behaviour to make enemies appear more realistic… as if they want to avoid bullets etc.</w:t>
       </w:r>
     </w:p>
@@ -845,6 +915,18 @@
       <w:proofErr w:type="spellEnd"/>
       <w:r>
         <w:t>.)</w:t>
+      </w:r>
+    </w:p>
+    <w:p>
+      <w:pPr>
+        <w:pStyle w:val="ListParagraph"/>
+        <w:numPr>
+          <w:ilvl w:val="0"/>
+          <w:numId w:val="3"/>
+        </w:numPr>
+      </w:pPr>
+      <w:r>
+        <w:t>Improving spawn point occluding… but I did intend for enemies to spawn on screen to keep the high intensity going.</w:t>
       </w:r>
     </w:p>
     <w:sectPr>
@@ -1144,6 +1226,92 @@
       </w:pPr>
     </w:lvl>
   </w:abstractNum>
+  <w:abstractNum w:abstractNumId="3" w15:restartNumberingAfterBreak="0">
+    <w:nsid w:val="35A95BD3"/>
+    <w:multiLevelType w:val="hybridMultilevel"/>
+    <w:tmpl w:val="D430BE36"/>
+    <w:lvl w:ilvl="0" w:tplc="0C09000F">
+      <w:start w:val="1"/>
+      <w:numFmt w:val="decimal"/>
+      <w:lvlText w:val="%1."/>
+      <w:lvlJc w:val="left"/>
+      <w:pPr>
+        <w:ind w:left="720" w:hanging="360"/>
+      </w:pPr>
+    </w:lvl>
+    <w:lvl w:ilvl="1" w:tplc="0C090019" w:tentative="1">
+      <w:start w:val="1"/>
+      <w:numFmt w:val="lowerLetter"/>
+      <w:lvlText w:val="%2."/>
+      <w:lvlJc w:val="left"/>
+      <w:pPr>
+        <w:ind w:left="1440" w:hanging="360"/>
+      </w:pPr>
+    </w:lvl>
+    <w:lvl w:ilvl="2" w:tplc="0C09001B" w:tentative="1">
+      <w:start w:val="1"/>
+      <w:numFmt w:val="lowerRoman"/>
+      <w:lvlText w:val="%3."/>
+      <w:lvlJc w:val="right"/>
+      <w:pPr>
+        <w:ind w:left="2160" w:hanging="180"/>
+      </w:pPr>
+    </w:lvl>
+    <w:lvl w:ilvl="3" w:tplc="0C09000F" w:tentative="1">
+      <w:start w:val="1"/>
+      <w:numFmt w:val="decimal"/>
+      <w:lvlText w:val="%4."/>
+      <w:lvlJc w:val="left"/>
+      <w:pPr>
+        <w:ind w:left="2880" w:hanging="360"/>
+      </w:pPr>
+    </w:lvl>
+    <w:lvl w:ilvl="4" w:tplc="0C090019" w:tentative="1">
+      <w:start w:val="1"/>
+      <w:numFmt w:val="lowerLetter"/>
+      <w:lvlText w:val="%5."/>
+      <w:lvlJc w:val="left"/>
+      <w:pPr>
+        <w:ind w:left="3600" w:hanging="360"/>
+      </w:pPr>
+    </w:lvl>
+    <w:lvl w:ilvl="5" w:tplc="0C09001B" w:tentative="1">
+      <w:start w:val="1"/>
+      <w:numFmt w:val="lowerRoman"/>
+      <w:lvlText w:val="%6."/>
+      <w:lvlJc w:val="right"/>
+      <w:pPr>
+        <w:ind w:left="4320" w:hanging="180"/>
+      </w:pPr>
+    </w:lvl>
+    <w:lvl w:ilvl="6" w:tplc="0C09000F" w:tentative="1">
+      <w:start w:val="1"/>
+      <w:numFmt w:val="decimal"/>
+      <w:lvlText w:val="%7."/>
+      <w:lvlJc w:val="left"/>
+      <w:pPr>
+        <w:ind w:left="5040" w:hanging="360"/>
+      </w:pPr>
+    </w:lvl>
+    <w:lvl w:ilvl="7" w:tplc="0C090019" w:tentative="1">
+      <w:start w:val="1"/>
+      <w:numFmt w:val="lowerLetter"/>
+      <w:lvlText w:val="%8."/>
+      <w:lvlJc w:val="left"/>
+      <w:pPr>
+        <w:ind w:left="5760" w:hanging="360"/>
+      </w:pPr>
+    </w:lvl>
+    <w:lvl w:ilvl="8" w:tplc="0C09001B" w:tentative="1">
+      <w:start w:val="1"/>
+      <w:numFmt w:val="lowerRoman"/>
+      <w:lvlText w:val="%9."/>
+      <w:lvlJc w:val="right"/>
+      <w:pPr>
+        <w:ind w:left="6480" w:hanging="180"/>
+      </w:pPr>
+    </w:lvl>
+  </w:abstractNum>
   <w:num w:numId="1">
     <w:abstractNumId w:val="1"/>
   </w:num>
@@ -1152,6 +1320,9 @@
   </w:num>
   <w:num w:numId="3">
     <w:abstractNumId w:val="0"/>
+  </w:num>
+  <w:num w:numId="4">
+    <w:abstractNumId w:val="3"/>
   </w:num>
 </w:numbering>
 </file>
@@ -1279,6 +1450,7 @@
     <w:lsdException w:name="HTML Sample" w:semiHidden="1" w:unhideWhenUsed="1"/>
     <w:lsdException w:name="HTML Typewriter" w:semiHidden="1" w:unhideWhenUsed="1"/>
     <w:lsdException w:name="HTML Variable" w:semiHidden="1" w:unhideWhenUsed="1"/>
+    <w:lsdException w:name="Normal Table" w:semiHidden="1" w:unhideWhenUsed="1"/>
     <w:lsdException w:name="annotation subject" w:semiHidden="1" w:unhideWhenUsed="1"/>
     <w:lsdException w:name="No List" w:semiHidden="1" w:unhideWhenUsed="1"/>
     <w:lsdException w:name="Outline List 1" w:semiHidden="1" w:unhideWhenUsed="1"/>
@@ -1325,8 +1497,10 @@
     <w:lsdException w:name="Table Subtle 2" w:semiHidden="1" w:unhideWhenUsed="1"/>
     <w:lsdException w:name="Table Web 1" w:semiHidden="1" w:unhideWhenUsed="1"/>
     <w:lsdException w:name="Table Web 2" w:semiHidden="1" w:unhideWhenUsed="1"/>
+    <w:lsdException w:name="Table Web 3" w:semiHidden="1" w:unhideWhenUsed="1"/>
     <w:lsdException w:name="Balloon Text" w:semiHidden="1" w:unhideWhenUsed="1"/>
     <w:lsdException w:name="Table Grid" w:uiPriority="39"/>
+    <w:lsdException w:name="Table Theme" w:semiHidden="1" w:unhideWhenUsed="1"/>
     <w:lsdException w:name="Placeholder Text" w:semiHidden="1"/>
     <w:lsdException w:name="No Spacing" w:uiPriority="1" w:qFormat="1"/>
     <w:lsdException w:name="Light Shading" w:uiPriority="60"/>

</xml_diff>